<commit_message>
Fixed Back cover problem
</commit_message>
<xml_diff>
--- a/Backmatter/Backcover.docx
+++ b/Backmatter/Backcover.docx
@@ -2,6 +2,8 @@
 <file path=word/document.xml><?xml version="1.0" encoding="utf-8"?>
 <w:document xmlns:wpc="http://schemas.microsoft.com/office/word/2010/wordprocessingCanvas" xmlns:mc="http://schemas.openxmlformats.org/markup-compatibility/2006" xmlns:o="urn:schemas-microsoft-com:office:office" xmlns:r="http://schemas.openxmlformats.org/officeDocument/2006/relationships" xmlns:m="http://schemas.openxmlformats.org/officeDocument/2006/math" xmlns:v="urn:schemas-microsoft-com:vml" xmlns:wp14="http://schemas.microsoft.com/office/word/2010/wordprocessingDrawing" xmlns:wp="http://schemas.openxmlformats.org/drawingml/2006/wordprocessingDrawing" xmlns:w10="urn:schemas-microsoft-com:office:word" xmlns:w="http://schemas.openxmlformats.org/wordprocessingml/2006/main" xmlns:w14="http://schemas.microsoft.com/office/word/2010/wordml" xmlns:wpg="http://schemas.microsoft.com/office/word/2010/wordprocessingGroup" xmlns:wpi="http://schemas.microsoft.com/office/word/2010/wordprocessingInk" xmlns:wne="http://schemas.microsoft.com/office/word/2006/wordml" xmlns:wps="http://schemas.microsoft.com/office/word/2010/wordprocessingShape" mc:Ignorable="w14 wp14">
   <w:body>
+    <w:bookmarkStart w:id="0" w:name="_GoBack"/>
+    <w:bookmarkEnd w:id="0"/>
     <w:p>
       <w:pPr>
         <w:ind w:left="-567"/>
@@ -46,7 +48,7 @@
                         <a:effectLst/>
                         <a:extLst>
                           <a:ext uri="{C572A759-6A51-4108-AA02-DFA0A04FC94B}">
-                            <ma14:wrappingTextBoxFlag xmlns="" xmlns:mo="http://schemas.microsoft.com/office/mac/office/2008/main" xmlns:mv="urn:schemas-microsoft-com:mac:vml" xmlns:o="urn:schemas-microsoft-com:office:office" xmlns:v="urn:schemas-microsoft-com:vml" xmlns:w10="urn:schemas-microsoft-com:office:word" xmlns:w="http://schemas.openxmlformats.org/wordprocessingml/2006/main" xmlns:ma14="http://schemas.microsoft.com/office/mac/drawingml/2011/main" xmlns:w15="http://schemas.microsoft.com/office/word/2012/wordml"/>
+                            <ma14:wrappingTextBoxFlag xmlns:w15="http://schemas.microsoft.com/office/word/2012/wordml" xmlns:ma14="http://schemas.microsoft.com/office/mac/drawingml/2011/main" xmlns:w="http://schemas.openxmlformats.org/wordprocessingml/2006/main" xmlns:w10="urn:schemas-microsoft-com:office:word" xmlns:v="urn:schemas-microsoft-com:vml" xmlns:o="urn:schemas-microsoft-com:office:office" xmlns:mv="urn:schemas-microsoft-com:mac:vml" xmlns:mo="http://schemas.microsoft.com/office/mac/office/2008/main" xmlns=""/>
                           </a:ext>
                         </a:extLst>
                       </wps:spPr>
@@ -555,7 +557,7 @@
                         <a:effectLst/>
                         <a:extLst>
                           <a:ext uri="{C572A759-6A51-4108-AA02-DFA0A04FC94B}">
-                            <ma14:wrappingTextBoxFlag xmlns="" xmlns:mo="http://schemas.microsoft.com/office/mac/office/2008/main" xmlns:mv="urn:schemas-microsoft-com:mac:vml" xmlns:o="urn:schemas-microsoft-com:office:office" xmlns:v="urn:schemas-microsoft-com:vml" xmlns:w10="urn:schemas-microsoft-com:office:word" xmlns:w="http://schemas.openxmlformats.org/wordprocessingml/2006/main" xmlns:ma14="http://schemas.microsoft.com/office/mac/drawingml/2011/main" xmlns:w15="http://schemas.microsoft.com/office/word/2012/wordml"/>
+                            <ma14:wrappingTextBoxFlag xmlns:w15="http://schemas.microsoft.com/office/word/2012/wordml" xmlns:ma14="http://schemas.microsoft.com/office/mac/drawingml/2011/main" xmlns:w="http://schemas.openxmlformats.org/wordprocessingml/2006/main" xmlns:w10="urn:schemas-microsoft-com:office:word" xmlns:v="urn:schemas-microsoft-com:vml" xmlns:o="urn:schemas-microsoft-com:office:office" xmlns:mv="urn:schemas-microsoft-com:mac:vml" xmlns:mo="http://schemas.microsoft.com/office/mac/office/2008/main" xmlns=""/>
                           </a:ext>
                         </a:extLst>
                       </wps:spPr>
@@ -686,45 +688,25 @@
                               </w:rPr>
                               <w:t>distribution des espèces chimiques à l'échelle de la microstructure et les mouvements des phases</w:t>
                             </w:r>
-                          </w:p>
-                          <w:p>
-                            <w:pPr>
-                              <w:widowControl w:val="0"/>
-                              <w:autoSpaceDE w:val="0"/>
-                              <w:autoSpaceDN w:val="0"/>
-                              <w:adjustRightInd w:val="0"/>
-                              <w:spacing w:line="288" w:lineRule="auto"/>
-                              <w:jc w:val="both"/>
-                              <w:textAlignment w:val="center"/>
-                              <w:rPr>
-                                <w:rFonts w:ascii="Futura" w:hAnsi="Futura" w:cs="Futura"/>
-                                <w:color w:val="3E3785"/>
-                                <w:spacing w:val="4"/>
-                                <w:sz w:val="16"/>
-                                <w:szCs w:val="18"/>
-                              </w:rPr>
-                            </w:pPr>
-                            <w:proofErr w:type="gramStart"/>
-                            <w:r>
-                              <w:rPr>
-                                <w:rFonts w:ascii="Futura" w:hAnsi="Futura" w:cs="Futura"/>
-                                <w:color w:val="3E3785"/>
-                                <w:spacing w:val="4"/>
-                                <w:sz w:val="16"/>
-                                <w:szCs w:val="18"/>
-                              </w:rPr>
-                              <w:t>liquide</w:t>
-                            </w:r>
-                            <w:proofErr w:type="gramEnd"/>
-                            <w:r>
-                              <w:rPr>
-                                <w:rFonts w:ascii="Futura" w:hAnsi="Futura" w:cs="Futura"/>
-                                <w:color w:val="3E3785"/>
-                                <w:spacing w:val="4"/>
-                                <w:sz w:val="16"/>
-                                <w:szCs w:val="18"/>
-                              </w:rPr>
-                              <w:t xml:space="preserve"> et solides. Les </w:t>
+                            <w:r>
+                              <w:rPr>
+                                <w:rFonts w:ascii="Futura" w:hAnsi="Futura" w:cs="Futura"/>
+                                <w:color w:val="3E3785"/>
+                                <w:spacing w:val="4"/>
+                                <w:sz w:val="16"/>
+                                <w:szCs w:val="18"/>
+                              </w:rPr>
+                              <w:t xml:space="preserve"> </w:t>
+                            </w:r>
+                            <w:r>
+                              <w:rPr>
+                                <w:rFonts w:ascii="Futura" w:hAnsi="Futura" w:cs="Futura"/>
+                                <w:color w:val="3E3785"/>
+                                <w:spacing w:val="4"/>
+                                <w:sz w:val="16"/>
+                                <w:szCs w:val="18"/>
+                              </w:rPr>
+                              <w:t xml:space="preserve">liquide et solides. Les </w:t>
                             </w:r>
                             <w:proofErr w:type="spellStart"/>
                             <w:r>
@@ -768,45 +750,25 @@
                               </w:rPr>
                               <w:t>rédhibitoires vis-à-vis de la qualité du produit. Dans ce travail, on propose un modèle numérique pour</w:t>
                             </w:r>
-                          </w:p>
-                          <w:p>
-                            <w:pPr>
-                              <w:widowControl w:val="0"/>
-                              <w:autoSpaceDE w:val="0"/>
-                              <w:autoSpaceDN w:val="0"/>
-                              <w:adjustRightInd w:val="0"/>
-                              <w:spacing w:line="288" w:lineRule="auto"/>
-                              <w:jc w:val="both"/>
-                              <w:textAlignment w:val="center"/>
-                              <w:rPr>
-                                <w:rFonts w:ascii="Futura" w:hAnsi="Futura" w:cs="Futura"/>
-                                <w:color w:val="3E3785"/>
-                                <w:spacing w:val="4"/>
-                                <w:sz w:val="16"/>
-                                <w:szCs w:val="18"/>
-                              </w:rPr>
-                            </w:pPr>
-                            <w:proofErr w:type="gramStart"/>
-                            <w:r>
-                              <w:rPr>
-                                <w:rFonts w:ascii="Futura" w:hAnsi="Futura" w:cs="Futura"/>
-                                <w:color w:val="3E3785"/>
-                                <w:spacing w:val="4"/>
-                                <w:sz w:val="16"/>
-                                <w:szCs w:val="18"/>
-                              </w:rPr>
-                              <w:t>simuler</w:t>
-                            </w:r>
-                            <w:proofErr w:type="gramEnd"/>
-                            <w:r>
-                              <w:rPr>
-                                <w:rFonts w:ascii="Futura" w:hAnsi="Futura" w:cs="Futura"/>
-                                <w:color w:val="3E3785"/>
-                                <w:spacing w:val="4"/>
-                                <w:sz w:val="16"/>
-                                <w:szCs w:val="18"/>
-                              </w:rPr>
-                              <w:t xml:space="preserve"> et prédire la formation des macroségrégations en </w:t>
+                            <w:r>
+                              <w:rPr>
+                                <w:rFonts w:ascii="Futura" w:hAnsi="Futura" w:cs="Futura"/>
+                                <w:color w:val="3E3785"/>
+                                <w:spacing w:val="4"/>
+                                <w:sz w:val="16"/>
+                                <w:szCs w:val="18"/>
+                              </w:rPr>
+                              <w:t xml:space="preserve"> </w:t>
+                            </w:r>
+                            <w:r>
+                              <w:rPr>
+                                <w:rFonts w:ascii="Futura" w:hAnsi="Futura" w:cs="Futura"/>
+                                <w:color w:val="3E3785"/>
+                                <w:spacing w:val="4"/>
+                                <w:sz w:val="16"/>
+                                <w:szCs w:val="18"/>
+                              </w:rPr>
+                              <w:t xml:space="preserve">simuler et prédire la formation des macroségrégations en </w:t>
                             </w:r>
                             <w:r>
                               <w:rPr>
@@ -1130,19 +1092,7 @@
                                 <w:sz w:val="16"/>
                                 <w:szCs w:val="18"/>
                               </w:rPr>
-                              <w:t>simulant un e</w:t>
-                            </w:r>
-                            <w:bookmarkStart w:id="0" w:name="_GoBack"/>
-                            <w:bookmarkEnd w:id="0"/>
-                            <w:r>
-                              <w:rPr>
-                                <w:rFonts w:ascii="Futura" w:hAnsi="Futura" w:cs="Futura"/>
-                                <w:color w:val="3E3785"/>
-                                <w:spacing w:val="4"/>
-                                <w:sz w:val="16"/>
-                                <w:szCs w:val="18"/>
-                              </w:rPr>
-                              <w:t>ssai expérimental dans le contexte du projet CCEMLCC lancé par l'Agence Spatiale</w:t>
+                              <w:t>simulant un essai expérimental dans le contexte du projet CCEMLCC lancé par l'Agence Spatiale</w:t>
                             </w:r>
                             <w:r>
                               <w:rPr>
@@ -1244,6 +1194,10 @@
           </mc:Choice>
           <mc:Fallback>
             <w:pict>
+              <v:shapetype id="_x0000_t202" coordsize="21600,21600" o:spt="202" path="m,l,21600r21600,l21600,xe">
+                <v:stroke joinstyle="miter"/>
+                <v:path gradientshapeok="t" o:connecttype="rect"/>
+              </v:shapetype>
               <v:shape id="Zone de texte 1" o:spid="_x0000_s1027" type="#_x0000_t202" style="position:absolute;left:0;text-align:left;margin-left:18.1pt;margin-top:35.95pt;width:207pt;height:540.35pt;z-index:251659264;visibility:visible;mso-wrap-style:square;mso-width-percent:0;mso-height-percent:0;mso-wrap-distance-left:9pt;mso-wrap-distance-top:0;mso-wrap-distance-right:9pt;mso-wrap-distance-bottom:0;mso-position-horizontal:absolute;mso-position-horizontal-relative:text;mso-position-vertical:absolute;mso-position-vertical-relative:text;mso-width-percent:0;mso-height-percent:0;mso-width-relative:margin;mso-height-relative:margin;v-text-anchor:top" o:gfxdata="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" filled="f" stroked="f">
                 <v:textbox>
                   <w:txbxContent>
@@ -1358,45 +1312,25 @@
                         </w:rPr>
                         <w:t>distribution des espèces chimiques à l'échelle de la microstructure et les mouvements des phases</w:t>
                       </w:r>
-                    </w:p>
-                    <w:p>
-                      <w:pPr>
-                        <w:widowControl w:val="0"/>
-                        <w:autoSpaceDE w:val="0"/>
-                        <w:autoSpaceDN w:val="0"/>
-                        <w:adjustRightInd w:val="0"/>
-                        <w:spacing w:line="288" w:lineRule="auto"/>
-                        <w:jc w:val="both"/>
-                        <w:textAlignment w:val="center"/>
-                        <w:rPr>
-                          <w:rFonts w:ascii="Futura" w:hAnsi="Futura" w:cs="Futura"/>
-                          <w:color w:val="3E3785"/>
-                          <w:spacing w:val="4"/>
-                          <w:sz w:val="16"/>
-                          <w:szCs w:val="18"/>
-                        </w:rPr>
-                      </w:pPr>
-                      <w:proofErr w:type="gramStart"/>
-                      <w:r>
-                        <w:rPr>
-                          <w:rFonts w:ascii="Futura" w:hAnsi="Futura" w:cs="Futura"/>
-                          <w:color w:val="3E3785"/>
-                          <w:spacing w:val="4"/>
-                          <w:sz w:val="16"/>
-                          <w:szCs w:val="18"/>
-                        </w:rPr>
-                        <w:t>liquide</w:t>
-                      </w:r>
-                      <w:proofErr w:type="gramEnd"/>
-                      <w:r>
-                        <w:rPr>
-                          <w:rFonts w:ascii="Futura" w:hAnsi="Futura" w:cs="Futura"/>
-                          <w:color w:val="3E3785"/>
-                          <w:spacing w:val="4"/>
-                          <w:sz w:val="16"/>
-                          <w:szCs w:val="18"/>
-                        </w:rPr>
-                        <w:t xml:space="preserve"> et solides. Les </w:t>
+                      <w:r>
+                        <w:rPr>
+                          <w:rFonts w:ascii="Futura" w:hAnsi="Futura" w:cs="Futura"/>
+                          <w:color w:val="3E3785"/>
+                          <w:spacing w:val="4"/>
+                          <w:sz w:val="16"/>
+                          <w:szCs w:val="18"/>
+                        </w:rPr>
+                        <w:t xml:space="preserve"> </w:t>
+                      </w:r>
+                      <w:r>
+                        <w:rPr>
+                          <w:rFonts w:ascii="Futura" w:hAnsi="Futura" w:cs="Futura"/>
+                          <w:color w:val="3E3785"/>
+                          <w:spacing w:val="4"/>
+                          <w:sz w:val="16"/>
+                          <w:szCs w:val="18"/>
+                        </w:rPr>
+                        <w:t xml:space="preserve">liquide et solides. Les </w:t>
                       </w:r>
                       <w:proofErr w:type="spellStart"/>
                       <w:r>
@@ -1440,45 +1374,25 @@
                         </w:rPr>
                         <w:t>rédhibitoires vis-à-vis de la qualité du produit. Dans ce travail, on propose un modèle numérique pour</w:t>
                       </w:r>
-                    </w:p>
-                    <w:p>
-                      <w:pPr>
-                        <w:widowControl w:val="0"/>
-                        <w:autoSpaceDE w:val="0"/>
-                        <w:autoSpaceDN w:val="0"/>
-                        <w:adjustRightInd w:val="0"/>
-                        <w:spacing w:line="288" w:lineRule="auto"/>
-                        <w:jc w:val="both"/>
-                        <w:textAlignment w:val="center"/>
-                        <w:rPr>
-                          <w:rFonts w:ascii="Futura" w:hAnsi="Futura" w:cs="Futura"/>
-                          <w:color w:val="3E3785"/>
-                          <w:spacing w:val="4"/>
-                          <w:sz w:val="16"/>
-                          <w:szCs w:val="18"/>
-                        </w:rPr>
-                      </w:pPr>
-                      <w:proofErr w:type="gramStart"/>
-                      <w:r>
-                        <w:rPr>
-                          <w:rFonts w:ascii="Futura" w:hAnsi="Futura" w:cs="Futura"/>
-                          <w:color w:val="3E3785"/>
-                          <w:spacing w:val="4"/>
-                          <w:sz w:val="16"/>
-                          <w:szCs w:val="18"/>
-                        </w:rPr>
-                        <w:t>simuler</w:t>
-                      </w:r>
-                      <w:proofErr w:type="gramEnd"/>
-                      <w:r>
-                        <w:rPr>
-                          <w:rFonts w:ascii="Futura" w:hAnsi="Futura" w:cs="Futura"/>
-                          <w:color w:val="3E3785"/>
-                          <w:spacing w:val="4"/>
-                          <w:sz w:val="16"/>
-                          <w:szCs w:val="18"/>
-                        </w:rPr>
-                        <w:t xml:space="preserve"> et prédire la formation des macroségrégations en </w:t>
+                      <w:r>
+                        <w:rPr>
+                          <w:rFonts w:ascii="Futura" w:hAnsi="Futura" w:cs="Futura"/>
+                          <w:color w:val="3E3785"/>
+                          <w:spacing w:val="4"/>
+                          <w:sz w:val="16"/>
+                          <w:szCs w:val="18"/>
+                        </w:rPr>
+                        <w:t xml:space="preserve"> </w:t>
+                      </w:r>
+                      <w:r>
+                        <w:rPr>
+                          <w:rFonts w:ascii="Futura" w:hAnsi="Futura" w:cs="Futura"/>
+                          <w:color w:val="3E3785"/>
+                          <w:spacing w:val="4"/>
+                          <w:sz w:val="16"/>
+                          <w:szCs w:val="18"/>
+                        </w:rPr>
+                        <w:t xml:space="preserve">simuler et prédire la formation des macroségrégations en </w:t>
                       </w:r>
                       <w:r>
                         <w:rPr>
@@ -1802,19 +1716,7 @@
                           <w:sz w:val="16"/>
                           <w:szCs w:val="18"/>
                         </w:rPr>
-                        <w:t>simulant un e</w:t>
-                      </w:r>
-                      <w:bookmarkStart w:id="1" w:name="_GoBack"/>
-                      <w:bookmarkEnd w:id="1"/>
-                      <w:r>
-                        <w:rPr>
-                          <w:rFonts w:ascii="Futura" w:hAnsi="Futura" w:cs="Futura"/>
-                          <w:color w:val="3E3785"/>
-                          <w:spacing w:val="4"/>
-                          <w:sz w:val="16"/>
-                          <w:szCs w:val="18"/>
-                        </w:rPr>
-                        <w:t>ssai expérimental dans le contexte du projet CCEMLCC lancé par l'Agence Spatiale</w:t>
+                        <w:t>simulant un essai expérimental dans le contexte du projet CCEMLCC lancé par l'Agence Spatiale</w:t>
                       </w:r>
                       <w:r>
                         <w:rPr>
@@ -1942,7 +1844,7 @@
                         <a:effectLst/>
                         <a:extLst>
                           <a:ext uri="{C572A759-6A51-4108-AA02-DFA0A04FC94B}">
-                            <ma14:wrappingTextBoxFlag xmlns="" xmlns:mo="http://schemas.microsoft.com/office/mac/office/2008/main" xmlns:mv="urn:schemas-microsoft-com:mac:vml" xmlns:o="urn:schemas-microsoft-com:office:office" xmlns:v="urn:schemas-microsoft-com:vml" xmlns:w10="urn:schemas-microsoft-com:office:word" xmlns:w="http://schemas.openxmlformats.org/wordprocessingml/2006/main" xmlns:ma14="http://schemas.microsoft.com/office/mac/drawingml/2011/main" xmlns:w15="http://schemas.microsoft.com/office/word/2012/wordml"/>
+                            <ma14:wrappingTextBoxFlag xmlns:w15="http://schemas.microsoft.com/office/word/2012/wordml" xmlns:ma14="http://schemas.microsoft.com/office/mac/drawingml/2011/main" xmlns:w="http://schemas.openxmlformats.org/wordprocessingml/2006/main" xmlns:w10="urn:schemas-microsoft-com:office:word" xmlns:v="urn:schemas-microsoft-com:vml" xmlns:o="urn:schemas-microsoft-com:office:office" xmlns:mv="urn:schemas-microsoft-com:mac:vml" xmlns:mo="http://schemas.microsoft.com/office/mac/office/2008/main" xmlns=""/>
                           </a:ext>
                         </a:extLst>
                       </wps:spPr>
@@ -2289,7 +2191,7 @@
                         <a:effectLst/>
                         <a:extLst>
                           <a:ext uri="{C572A759-6A51-4108-AA02-DFA0A04FC94B}">
-                            <ma14:wrappingTextBoxFlag xmlns="" xmlns:mo="http://schemas.microsoft.com/office/mac/office/2008/main" xmlns:mv="urn:schemas-microsoft-com:mac:vml" xmlns:o="urn:schemas-microsoft-com:office:office" xmlns:v="urn:schemas-microsoft-com:vml" xmlns:w10="urn:schemas-microsoft-com:office:word" xmlns:w="http://schemas.openxmlformats.org/wordprocessingml/2006/main" xmlns:ma14="http://schemas.microsoft.com/office/mac/drawingml/2011/main" xmlns:w15="http://schemas.microsoft.com/office/word/2012/wordml"/>
+                            <ma14:wrappingTextBoxFlag xmlns:w15="http://schemas.microsoft.com/office/word/2012/wordml" xmlns:ma14="http://schemas.microsoft.com/office/mac/drawingml/2011/main" xmlns:w="http://schemas.openxmlformats.org/wordprocessingml/2006/main" xmlns:w10="urn:schemas-microsoft-com:office:word" xmlns:v="urn:schemas-microsoft-com:vml" xmlns:o="urn:schemas-microsoft-com:office:office" xmlns:mv="urn:schemas-microsoft-com:mac:vml" xmlns:mo="http://schemas.microsoft.com/office/mac/office/2008/main" xmlns=""/>
                           </a:ext>
                         </a:extLst>
                       </wps:spPr>
@@ -2323,6 +2225,7 @@
                                 <w:spacing w:val="6"/>
                                 <w:sz w:val="30"/>
                                 <w:szCs w:val="30"/>
+                                <w:lang w:val="en-US"/>
                               </w:rPr>
                             </w:pPr>
                             <w:r>
@@ -2332,6 +2235,7 @@
                                 <w:spacing w:val="6"/>
                                 <w:sz w:val="30"/>
                                 <w:szCs w:val="30"/>
+                                <w:lang w:val="en-US"/>
                               </w:rPr>
                               <w:t>Abstract</w:t>
                             </w:r>
@@ -2645,29 +2549,16 @@
                               </w:rPr>
                               <w:t xml:space="preserve"> </w:t>
                             </w:r>
-                            <w:proofErr w:type="spellStart"/>
-                            <w:r>
-                              <w:rPr>
-                                <w:rFonts w:ascii="Futura" w:hAnsi="Futura" w:cs="Futura"/>
-                                <w:color w:val="3E3785"/>
-                                <w:spacing w:val="4"/>
-                                <w:sz w:val="16"/>
-                                <w:szCs w:val="18"/>
-                                <w:lang w:val="en-US"/>
-                              </w:rPr>
-                              <w:t>thermosolutal</w:t>
-                            </w:r>
-                            <w:proofErr w:type="spellEnd"/>
-                            <w:r>
-                              <w:rPr>
-                                <w:rFonts w:ascii="Futura" w:hAnsi="Futura" w:cs="Futura"/>
-                                <w:color w:val="3E3785"/>
-                                <w:spacing w:val="4"/>
-                                <w:sz w:val="16"/>
-                                <w:szCs w:val="18"/>
-                                <w:lang w:val="en-US"/>
-                              </w:rPr>
-                              <w:t xml:space="preserve"> convection on the formation of channel segregations, at different </w:t>
+                            <w:r>
+                              <w:rPr>
+                                <w:rFonts w:ascii="Futura" w:hAnsi="Futura" w:cs="Futura"/>
+                                <w:color w:val="3E3785"/>
+                                <w:spacing w:val="4"/>
+                                <w:sz w:val="16"/>
+                                <w:szCs w:val="18"/>
+                                <w:lang w:val="en-US"/>
+                              </w:rPr>
+                              <w:t xml:space="preserve">thermosolutal convection on the formation of channel segregations, at different </w:t>
                             </w:r>
                             <w:proofErr w:type="spellStart"/>
                             <w:r>
@@ -3884,7 +3775,7 @@
                         <a:effectLst/>
                         <a:extLst>
                           <a:ext uri="{C572A759-6A51-4108-AA02-DFA0A04FC94B}">
-                            <ma14:wrappingTextBoxFlag xmlns="" xmlns:mo="http://schemas.microsoft.com/office/mac/office/2008/main" xmlns:mv="urn:schemas-microsoft-com:mac:vml" xmlns:o="urn:schemas-microsoft-com:office:office" xmlns:v="urn:schemas-microsoft-com:vml" xmlns:w10="urn:schemas-microsoft-com:office:word" xmlns:w="http://schemas.openxmlformats.org/wordprocessingml/2006/main" xmlns:ma14="http://schemas.microsoft.com/office/mac/drawingml/2011/main" xmlns:w15="http://schemas.microsoft.com/office/word/2012/wordml"/>
+                            <ma14:wrappingTextBoxFlag xmlns:w15="http://schemas.microsoft.com/office/word/2012/wordml" xmlns:ma14="http://schemas.microsoft.com/office/mac/drawingml/2011/main" xmlns:w="http://schemas.openxmlformats.org/wordprocessingml/2006/main" xmlns:w10="urn:schemas-microsoft-com:office:word" xmlns:v="urn:schemas-microsoft-com:vml" xmlns:o="urn:schemas-microsoft-com:office:office" xmlns:mv="urn:schemas-microsoft-com:mac:vml" xmlns:mo="http://schemas.microsoft.com/office/mac/office/2008/main" xmlns=""/>
                           </a:ext>
                         </a:extLst>
                       </wps:spPr>
@@ -4095,7 +3986,7 @@
 <w:ftr xmlns:wpc="http://schemas.microsoft.com/office/word/2010/wordprocessingCanvas" xmlns:mc="http://schemas.openxmlformats.org/markup-compatibility/2006" xmlns:o="urn:schemas-microsoft-com:office:office" xmlns:r="http://schemas.openxmlformats.org/officeDocument/2006/relationships" xmlns:m="http://schemas.openxmlformats.org/officeDocument/2006/math" xmlns:v="urn:schemas-microsoft-com:vml" xmlns:wp14="http://schemas.microsoft.com/office/word/2010/wordprocessingDrawing" xmlns:wp="http://schemas.openxmlformats.org/drawingml/2006/wordprocessingDrawing" xmlns:w10="urn:schemas-microsoft-com:office:word" xmlns:w="http://schemas.openxmlformats.org/wordprocessingml/2006/main" xmlns:w14="http://schemas.microsoft.com/office/word/2010/wordml" xmlns:wpg="http://schemas.microsoft.com/office/word/2010/wordprocessingGroup" xmlns:wpi="http://schemas.microsoft.com/office/word/2010/wordprocessingInk" xmlns:wne="http://schemas.microsoft.com/office/word/2006/wordml" xmlns:wps="http://schemas.microsoft.com/office/word/2010/wordprocessingShape" mc:Ignorable="w14 wp14">
   <w:p>
     <w:pPr>
-      <w:pStyle w:val="Pieddepage"/>
+      <w:pStyle w:val="Footer"/>
     </w:pPr>
   </w:p>
 </w:ftr>
@@ -4105,7 +3996,7 @@
 <w:ftr xmlns:wpc="http://schemas.microsoft.com/office/word/2010/wordprocessingCanvas" xmlns:mc="http://schemas.openxmlformats.org/markup-compatibility/2006" xmlns:o="urn:schemas-microsoft-com:office:office" xmlns:r="http://schemas.openxmlformats.org/officeDocument/2006/relationships" xmlns:m="http://schemas.openxmlformats.org/officeDocument/2006/math" xmlns:v="urn:schemas-microsoft-com:vml" xmlns:wp14="http://schemas.microsoft.com/office/word/2010/wordprocessingDrawing" xmlns:wp="http://schemas.openxmlformats.org/drawingml/2006/wordprocessingDrawing" xmlns:w10="urn:schemas-microsoft-com:office:word" xmlns:w="http://schemas.openxmlformats.org/wordprocessingml/2006/main" xmlns:w14="http://schemas.microsoft.com/office/word/2010/wordml" xmlns:wpg="http://schemas.microsoft.com/office/word/2010/wordprocessingGroup" xmlns:wpi="http://schemas.microsoft.com/office/word/2010/wordprocessingInk" xmlns:wne="http://schemas.microsoft.com/office/word/2006/wordml" xmlns:wps="http://schemas.microsoft.com/office/word/2010/wordprocessingShape" mc:Ignorable="w14 wp14">
   <w:p>
     <w:pPr>
-      <w:pStyle w:val="Pieddepage"/>
+      <w:pStyle w:val="Footer"/>
     </w:pPr>
   </w:p>
 </w:ftr>
@@ -4115,7 +4006,7 @@
 <w:ftr xmlns:wpc="http://schemas.microsoft.com/office/word/2010/wordprocessingCanvas" xmlns:mc="http://schemas.openxmlformats.org/markup-compatibility/2006" xmlns:o="urn:schemas-microsoft-com:office:office" xmlns:r="http://schemas.openxmlformats.org/officeDocument/2006/relationships" xmlns:m="http://schemas.openxmlformats.org/officeDocument/2006/math" xmlns:v="urn:schemas-microsoft-com:vml" xmlns:wp14="http://schemas.microsoft.com/office/word/2010/wordprocessingDrawing" xmlns:wp="http://schemas.openxmlformats.org/drawingml/2006/wordprocessingDrawing" xmlns:w10="urn:schemas-microsoft-com:office:word" xmlns:w="http://schemas.openxmlformats.org/wordprocessingml/2006/main" xmlns:w14="http://schemas.microsoft.com/office/word/2010/wordml" xmlns:wpg="http://schemas.microsoft.com/office/word/2010/wordprocessingGroup" xmlns:wpi="http://schemas.microsoft.com/office/word/2010/wordprocessingInk" xmlns:wne="http://schemas.microsoft.com/office/word/2006/wordml" xmlns:wps="http://schemas.microsoft.com/office/word/2010/wordprocessingShape" mc:Ignorable="w14 wp14">
   <w:p>
     <w:pPr>
-      <w:pStyle w:val="Pieddepage"/>
+      <w:pStyle w:val="Footer"/>
     </w:pPr>
   </w:p>
 </w:ftr>
@@ -4144,7 +4035,7 @@
 <w:hdr xmlns:wpc="http://schemas.microsoft.com/office/word/2010/wordprocessingCanvas" xmlns:mc="http://schemas.openxmlformats.org/markup-compatibility/2006" xmlns:o="urn:schemas-microsoft-com:office:office" xmlns:r="http://schemas.openxmlformats.org/officeDocument/2006/relationships" xmlns:m="http://schemas.openxmlformats.org/officeDocument/2006/math" xmlns:v="urn:schemas-microsoft-com:vml" xmlns:wp14="http://schemas.microsoft.com/office/word/2010/wordprocessingDrawing" xmlns:wp="http://schemas.openxmlformats.org/drawingml/2006/wordprocessingDrawing" xmlns:w10="urn:schemas-microsoft-com:office:word" xmlns:w="http://schemas.openxmlformats.org/wordprocessingml/2006/main" xmlns:w14="http://schemas.microsoft.com/office/word/2010/wordml" xmlns:wpg="http://schemas.microsoft.com/office/word/2010/wordprocessingGroup" xmlns:wpi="http://schemas.microsoft.com/office/word/2010/wordprocessingInk" xmlns:wne="http://schemas.microsoft.com/office/word/2006/wordml" xmlns:wps="http://schemas.microsoft.com/office/word/2010/wordprocessingShape" mc:Ignorable="w14 wp14">
   <w:p>
     <w:pPr>
-      <w:pStyle w:val="En-tte"/>
+      <w:pStyle w:val="Header"/>
     </w:pPr>
     <w:r>
       <w:rPr>
@@ -4184,7 +4075,7 @@
 <w:hdr xmlns:wpc="http://schemas.microsoft.com/office/word/2010/wordprocessingCanvas" xmlns:mc="http://schemas.openxmlformats.org/markup-compatibility/2006" xmlns:o="urn:schemas-microsoft-com:office:office" xmlns:r="http://schemas.openxmlformats.org/officeDocument/2006/relationships" xmlns:m="http://schemas.openxmlformats.org/officeDocument/2006/math" xmlns:v="urn:schemas-microsoft-com:vml" xmlns:wp14="http://schemas.microsoft.com/office/word/2010/wordprocessingDrawing" xmlns:wp="http://schemas.openxmlformats.org/drawingml/2006/wordprocessingDrawing" xmlns:w10="urn:schemas-microsoft-com:office:word" xmlns:w="http://schemas.openxmlformats.org/wordprocessingml/2006/main" xmlns:w14="http://schemas.microsoft.com/office/word/2010/wordml" xmlns:wpg="http://schemas.microsoft.com/office/word/2010/wordprocessingGroup" xmlns:wpi="http://schemas.microsoft.com/office/word/2010/wordprocessingInk" xmlns:wne="http://schemas.microsoft.com/office/word/2006/wordml" xmlns:wps="http://schemas.microsoft.com/office/word/2010/wordprocessingShape" mc:Ignorable="w14 wp14">
   <w:p>
     <w:pPr>
-      <w:pStyle w:val="En-tte"/>
+      <w:pStyle w:val="Header"/>
     </w:pPr>
     <w:r>
       <w:rPr>
@@ -4224,7 +4115,7 @@
 <w:hdr xmlns:wpc="http://schemas.microsoft.com/office/word/2010/wordprocessingCanvas" xmlns:mc="http://schemas.openxmlformats.org/markup-compatibility/2006" xmlns:o="urn:schemas-microsoft-com:office:office" xmlns:r="http://schemas.openxmlformats.org/officeDocument/2006/relationships" xmlns:m="http://schemas.openxmlformats.org/officeDocument/2006/math" xmlns:v="urn:schemas-microsoft-com:vml" xmlns:wp14="http://schemas.microsoft.com/office/word/2010/wordprocessingDrawing" xmlns:wp="http://schemas.openxmlformats.org/drawingml/2006/wordprocessingDrawing" xmlns:w10="urn:schemas-microsoft-com:office:word" xmlns:w="http://schemas.openxmlformats.org/wordprocessingml/2006/main" xmlns:w14="http://schemas.microsoft.com/office/word/2010/wordml" xmlns:wpg="http://schemas.microsoft.com/office/word/2010/wordprocessingGroup" xmlns:wpi="http://schemas.microsoft.com/office/word/2010/wordprocessingInk" xmlns:wne="http://schemas.microsoft.com/office/word/2006/wordml" xmlns:wps="http://schemas.microsoft.com/office/word/2010/wordprocessingShape" mc:Ignorable="w14 wp14">
   <w:p>
     <w:pPr>
-      <w:pStyle w:val="En-tte"/>
+      <w:pStyle w:val="Header"/>
     </w:pPr>
     <w:r>
       <w:rPr>
@@ -4510,13 +4401,13 @@
     <w:name w:val="Normal"/>
     <w:qFormat/>
   </w:style>
-  <w:style w:type="character" w:default="1" w:styleId="Policepardfaut">
+  <w:style w:type="character" w:default="1" w:styleId="DefaultParagraphFont">
     <w:name w:val="Default Paragraph Font"/>
     <w:uiPriority w:val="1"/>
     <w:semiHidden/>
     <w:unhideWhenUsed/>
   </w:style>
-  <w:style w:type="table" w:default="1" w:styleId="TableauNormal">
+  <w:style w:type="table" w:default="1" w:styleId="TableNormal">
     <w:name w:val="Normal Table"/>
     <w:uiPriority w:val="99"/>
     <w:semiHidden/>
@@ -4531,16 +4422,16 @@
       </w:tblCellMar>
     </w:tblPr>
   </w:style>
-  <w:style w:type="numbering" w:default="1" w:styleId="Aucuneliste">
+  <w:style w:type="numbering" w:default="1" w:styleId="NoList">
     <w:name w:val="No List"/>
     <w:uiPriority w:val="99"/>
     <w:semiHidden/>
     <w:unhideWhenUsed/>
   </w:style>
-  <w:style w:type="paragraph" w:styleId="En-tte">
+  <w:style w:type="paragraph" w:styleId="Header">
     <w:name w:val="header"/>
     <w:basedOn w:val="Normal"/>
-    <w:link w:val="En-tteCar"/>
+    <w:link w:val="HeaderChar"/>
     <w:uiPriority w:val="99"/>
     <w:unhideWhenUsed/>
     <w:rsid w:val="00CC6190"/>
@@ -4551,17 +4442,17 @@
       </w:tabs>
     </w:pPr>
   </w:style>
-  <w:style w:type="character" w:customStyle="1" w:styleId="En-tteCar">
-    <w:name w:val="En-tête Car"/>
-    <w:basedOn w:val="Policepardfaut"/>
-    <w:link w:val="En-tte"/>
+  <w:style w:type="character" w:customStyle="1" w:styleId="HeaderChar">
+    <w:name w:val="Header Char"/>
+    <w:basedOn w:val="DefaultParagraphFont"/>
+    <w:link w:val="Header"/>
     <w:uiPriority w:val="99"/>
     <w:rsid w:val="00CC6190"/>
   </w:style>
-  <w:style w:type="paragraph" w:styleId="Pieddepage">
+  <w:style w:type="paragraph" w:styleId="Footer">
     <w:name w:val="footer"/>
     <w:basedOn w:val="Normal"/>
-    <w:link w:val="PieddepageCar"/>
+    <w:link w:val="FooterChar"/>
     <w:uiPriority w:val="99"/>
     <w:unhideWhenUsed/>
     <w:rsid w:val="00CC6190"/>
@@ -4572,10 +4463,10 @@
       </w:tabs>
     </w:pPr>
   </w:style>
-  <w:style w:type="character" w:customStyle="1" w:styleId="PieddepageCar">
-    <w:name w:val="Pied de page Car"/>
-    <w:basedOn w:val="Policepardfaut"/>
-    <w:link w:val="Pieddepage"/>
+  <w:style w:type="character" w:customStyle="1" w:styleId="FooterChar">
+    <w:name w:val="Footer Char"/>
+    <w:basedOn w:val="DefaultParagraphFont"/>
+    <w:link w:val="Footer"/>
     <w:uiPriority w:val="99"/>
     <w:rsid w:val="00CC6190"/>
   </w:style>
@@ -4756,13 +4647,13 @@
     <w:name w:val="Normal"/>
     <w:qFormat/>
   </w:style>
-  <w:style w:type="character" w:default="1" w:styleId="Policepardfaut">
+  <w:style w:type="character" w:default="1" w:styleId="DefaultParagraphFont">
     <w:name w:val="Default Paragraph Font"/>
     <w:uiPriority w:val="1"/>
     <w:semiHidden/>
     <w:unhideWhenUsed/>
   </w:style>
-  <w:style w:type="table" w:default="1" w:styleId="TableauNormal">
+  <w:style w:type="table" w:default="1" w:styleId="TableNormal">
     <w:name w:val="Normal Table"/>
     <w:uiPriority w:val="99"/>
     <w:semiHidden/>
@@ -4777,16 +4668,16 @@
       </w:tblCellMar>
     </w:tblPr>
   </w:style>
-  <w:style w:type="numbering" w:default="1" w:styleId="Aucuneliste">
+  <w:style w:type="numbering" w:default="1" w:styleId="NoList">
     <w:name w:val="No List"/>
     <w:uiPriority w:val="99"/>
     <w:semiHidden/>
     <w:unhideWhenUsed/>
   </w:style>
-  <w:style w:type="paragraph" w:styleId="En-tte">
+  <w:style w:type="paragraph" w:styleId="Header">
     <w:name w:val="header"/>
     <w:basedOn w:val="Normal"/>
-    <w:link w:val="En-tteCar"/>
+    <w:link w:val="HeaderChar"/>
     <w:uiPriority w:val="99"/>
     <w:unhideWhenUsed/>
     <w:rsid w:val="00CC6190"/>
@@ -4797,17 +4688,17 @@
       </w:tabs>
     </w:pPr>
   </w:style>
-  <w:style w:type="character" w:customStyle="1" w:styleId="En-tteCar">
-    <w:name w:val="En-tête Car"/>
-    <w:basedOn w:val="Policepardfaut"/>
-    <w:link w:val="En-tte"/>
+  <w:style w:type="character" w:customStyle="1" w:styleId="HeaderChar">
+    <w:name w:val="Header Char"/>
+    <w:basedOn w:val="DefaultParagraphFont"/>
+    <w:link w:val="Header"/>
     <w:uiPriority w:val="99"/>
     <w:rsid w:val="00CC6190"/>
   </w:style>
-  <w:style w:type="paragraph" w:styleId="Pieddepage">
+  <w:style w:type="paragraph" w:styleId="Footer">
     <w:name w:val="footer"/>
     <w:basedOn w:val="Normal"/>
-    <w:link w:val="PieddepageCar"/>
+    <w:link w:val="FooterChar"/>
     <w:uiPriority w:val="99"/>
     <w:unhideWhenUsed/>
     <w:rsid w:val="00CC6190"/>
@@ -4818,10 +4709,10 @@
       </w:tabs>
     </w:pPr>
   </w:style>
-  <w:style w:type="character" w:customStyle="1" w:styleId="PieddepageCar">
-    <w:name w:val="Pied de page Car"/>
-    <w:basedOn w:val="Policepardfaut"/>
-    <w:link w:val="Pieddepage"/>
+  <w:style w:type="character" w:customStyle="1" w:styleId="FooterChar">
+    <w:name w:val="Footer Char"/>
+    <w:basedOn w:val="DefaultParagraphFont"/>
+    <w:link w:val="Footer"/>
     <w:uiPriority w:val="99"/>
     <w:rsid w:val="00CC6190"/>
   </w:style>

</xml_diff>

<commit_message>
Corrected Front cover and back cover + added text files for summaries
</commit_message>
<xml_diff>
--- a/Backmatter/Backcover.docx
+++ b/Backmatter/Backcover.docx
@@ -2,8 +2,6 @@
 <file path=word/document.xml><?xml version="1.0" encoding="utf-8"?>
 <w:document xmlns:wpc="http://schemas.microsoft.com/office/word/2010/wordprocessingCanvas" xmlns:mc="http://schemas.openxmlformats.org/markup-compatibility/2006" xmlns:o="urn:schemas-microsoft-com:office:office" xmlns:r="http://schemas.openxmlformats.org/officeDocument/2006/relationships" xmlns:m="http://schemas.openxmlformats.org/officeDocument/2006/math" xmlns:v="urn:schemas-microsoft-com:vml" xmlns:wp14="http://schemas.microsoft.com/office/word/2010/wordprocessingDrawing" xmlns:wp="http://schemas.openxmlformats.org/drawingml/2006/wordprocessingDrawing" xmlns:w10="urn:schemas-microsoft-com:office:word" xmlns:w="http://schemas.openxmlformats.org/wordprocessingml/2006/main" xmlns:w14="http://schemas.microsoft.com/office/word/2010/wordml" xmlns:wpg="http://schemas.microsoft.com/office/word/2010/wordprocessingGroup" xmlns:wpi="http://schemas.microsoft.com/office/word/2010/wordprocessingInk" xmlns:wne="http://schemas.microsoft.com/office/word/2006/wordml" xmlns:wps="http://schemas.microsoft.com/office/word/2010/wordprocessingShape" mc:Ignorable="w14 wp14">
   <w:body>
-    <w:bookmarkStart w:id="0" w:name="_GoBack"/>
-    <w:bookmarkEnd w:id="0"/>
     <w:p>
       <w:pPr>
         <w:ind w:left="-567"/>
@@ -48,7 +46,7 @@
                         <a:effectLst/>
                         <a:extLst>
                           <a:ext uri="{C572A759-6A51-4108-AA02-DFA0A04FC94B}">
-                            <ma14:wrappingTextBoxFlag xmlns:w15="http://schemas.microsoft.com/office/word/2012/wordml" xmlns:ma14="http://schemas.microsoft.com/office/mac/drawingml/2011/main" xmlns:w="http://schemas.openxmlformats.org/wordprocessingml/2006/main" xmlns:w10="urn:schemas-microsoft-com:office:word" xmlns:v="urn:schemas-microsoft-com:vml" xmlns:o="urn:schemas-microsoft-com:office:office" xmlns:mv="urn:schemas-microsoft-com:mac:vml" xmlns:mo="http://schemas.microsoft.com/office/mac/office/2008/main" xmlns=""/>
+                            <ma14:wrappingTextBoxFlag xmlns="" xmlns:mo="http://schemas.microsoft.com/office/mac/office/2008/main" xmlns:mv="urn:schemas-microsoft-com:mac:vml" xmlns:o="urn:schemas-microsoft-com:office:office" xmlns:v="urn:schemas-microsoft-com:vml" xmlns:w10="urn:schemas-microsoft-com:office:word" xmlns:w="http://schemas.openxmlformats.org/wordprocessingml/2006/main" xmlns:ma14="http://schemas.microsoft.com/office/mac/drawingml/2011/main" xmlns:w15="http://schemas.microsoft.com/office/word/2012/wordml"/>
                           </a:ext>
                         </a:extLst>
                       </wps:spPr>
@@ -557,7 +555,7 @@
                         <a:effectLst/>
                         <a:extLst>
                           <a:ext uri="{C572A759-6A51-4108-AA02-DFA0A04FC94B}">
-                            <ma14:wrappingTextBoxFlag xmlns:w15="http://schemas.microsoft.com/office/word/2012/wordml" xmlns:ma14="http://schemas.microsoft.com/office/mac/drawingml/2011/main" xmlns:w="http://schemas.openxmlformats.org/wordprocessingml/2006/main" xmlns:w10="urn:schemas-microsoft-com:office:word" xmlns:v="urn:schemas-microsoft-com:vml" xmlns:o="urn:schemas-microsoft-com:office:office" xmlns:mv="urn:schemas-microsoft-com:mac:vml" xmlns:mo="http://schemas.microsoft.com/office/mac/office/2008/main" xmlns=""/>
+                            <ma14:wrappingTextBoxFlag xmlns="" xmlns:mo="http://schemas.microsoft.com/office/mac/office/2008/main" xmlns:mv="urn:schemas-microsoft-com:mac:vml" xmlns:o="urn:schemas-microsoft-com:office:office" xmlns:v="urn:schemas-microsoft-com:vml" xmlns:w10="urn:schemas-microsoft-com:office:word" xmlns:w="http://schemas.openxmlformats.org/wordprocessingml/2006/main" xmlns:ma14="http://schemas.microsoft.com/office/mac/drawingml/2011/main" xmlns:w15="http://schemas.microsoft.com/office/word/2012/wordml"/>
                           </a:ext>
                         </a:extLst>
                       </wps:spPr>
@@ -970,29 +968,17 @@
                                 <w:sz w:val="16"/>
                                 <w:szCs w:val="18"/>
                               </w:rPr>
-                              <w:t xml:space="preserve">macroségrégation. Cette évolution d'interface est suivie par la méthode </w:t>
-                            </w:r>
-                            <w:proofErr w:type="spellStart"/>
-                            <w:r>
-                              <w:rPr>
-                                <w:rFonts w:ascii="Futura" w:hAnsi="Futura" w:cs="Futura"/>
-                                <w:color w:val="3E3785"/>
-                                <w:spacing w:val="4"/>
-                                <w:sz w:val="16"/>
-                                <w:szCs w:val="18"/>
-                              </w:rPr>
-                              <w:t>Level</w:t>
-                            </w:r>
-                            <w:proofErr w:type="spellEnd"/>
-                            <w:r>
-                              <w:rPr>
-                                <w:rFonts w:ascii="Futura" w:hAnsi="Futura" w:cs="Futura"/>
-                                <w:color w:val="3E3785"/>
-                                <w:spacing w:val="4"/>
-                                <w:sz w:val="16"/>
-                                <w:szCs w:val="18"/>
-                              </w:rPr>
-                              <w:t xml:space="preserve"> set. Des prédictions de</w:t>
+                              <w:t>macroségrégation. Cette évolution d'interface est suiv</w:t>
+                            </w:r>
+                            <w:r>
+                              <w:rPr>
+                                <w:rFonts w:ascii="Futura" w:hAnsi="Futura" w:cs="Futura"/>
+                                <w:color w:val="3E3785"/>
+                                <w:spacing w:val="4"/>
+                                <w:sz w:val="16"/>
+                                <w:szCs w:val="18"/>
+                              </w:rPr>
+                              <w:t>ie par la méthode</w:t>
                             </w:r>
                             <w:r>
                               <w:rPr>
@@ -1012,6 +998,36 @@
                                 <w:sz w:val="16"/>
                                 <w:szCs w:val="18"/>
                               </w:rPr>
+                              <w:t>Level Set</w:t>
+                            </w:r>
+                            <w:r>
+                              <w:rPr>
+                                <w:rFonts w:ascii="Futura" w:hAnsi="Futura" w:cs="Futura"/>
+                                <w:color w:val="3E3785"/>
+                                <w:spacing w:val="4"/>
+                                <w:sz w:val="16"/>
+                                <w:szCs w:val="18"/>
+                              </w:rPr>
+                              <w:t>. Des prédictions de</w:t>
+                            </w:r>
+                            <w:r>
+                              <w:rPr>
+                                <w:rFonts w:ascii="Futura" w:hAnsi="Futura" w:cs="Futura"/>
+                                <w:color w:val="3E3785"/>
+                                <w:spacing w:val="4"/>
+                                <w:sz w:val="16"/>
+                                <w:szCs w:val="18"/>
+                              </w:rPr>
+                              <w:t xml:space="preserve"> </w:t>
+                            </w:r>
+                            <w:r>
+                              <w:rPr>
+                                <w:rFonts w:ascii="Futura" w:hAnsi="Futura" w:cs="Futura"/>
+                                <w:color w:val="3E3785"/>
+                                <w:spacing w:val="4"/>
+                                <w:sz w:val="16"/>
+                                <w:szCs w:val="18"/>
+                              </w:rPr>
                               <w:t>concentration moyenne, couplées aux bases de données thermodynamiques pour mieux prédire les</w:t>
                             </w:r>
                             <w:r>
@@ -1092,7 +1108,19 @@
                                 <w:sz w:val="16"/>
                                 <w:szCs w:val="18"/>
                               </w:rPr>
-                              <w:t>simulant un essai expérimental dans le contexte du projet CCEMLCC lancé par l'Agence Spatiale</w:t>
+                              <w:t>simu</w:t>
+                            </w:r>
+                            <w:bookmarkStart w:id="0" w:name="_GoBack"/>
+                            <w:bookmarkEnd w:id="0"/>
+                            <w:r>
+                              <w:rPr>
+                                <w:rFonts w:ascii="Futura" w:hAnsi="Futura" w:cs="Futura"/>
+                                <w:color w:val="3E3785"/>
+                                <w:spacing w:val="4"/>
+                                <w:sz w:val="16"/>
+                                <w:szCs w:val="18"/>
+                              </w:rPr>
+                              <w:t>lant un essai expérimental dans le contexte du projet CCEMLCC lancé par l'Agence Spatiale</w:t>
                             </w:r>
                             <w:r>
                               <w:rPr>
@@ -1132,7 +1160,27 @@
                                 <w:sz w:val="16"/>
                                 <w:szCs w:val="18"/>
                               </w:rPr>
-                              <w:t>l'élongation des échantillons solidifiées. Ces calculs sont faits avec des approximations binaire,</w:t>
+                              <w:t>l'élonga</w:t>
+                            </w:r>
+                            <w:r>
+                              <w:rPr>
+                                <w:rFonts w:ascii="Futura" w:hAnsi="Futura" w:cs="Futura"/>
+                                <w:color w:val="3E3785"/>
+                                <w:spacing w:val="4"/>
+                                <w:sz w:val="16"/>
+                                <w:szCs w:val="18"/>
+                              </w:rPr>
+                              <w:t>tion des échantillons solidifié</w:t>
+                            </w:r>
+                            <w:r>
+                              <w:rPr>
+                                <w:rFonts w:ascii="Futura" w:hAnsi="Futura" w:cs="Futura"/>
+                                <w:color w:val="3E3785"/>
+                                <w:spacing w:val="4"/>
+                                <w:sz w:val="16"/>
+                                <w:szCs w:val="18"/>
+                              </w:rPr>
+                              <w:t>s. Ces calculs sont faits avec des approximations binaire,</w:t>
                             </w:r>
                             <w:r>
                               <w:rPr>
@@ -1594,29 +1642,17 @@
                           <w:sz w:val="16"/>
                           <w:szCs w:val="18"/>
                         </w:rPr>
-                        <w:t xml:space="preserve">macroségrégation. Cette évolution d'interface est suivie par la méthode </w:t>
-                      </w:r>
-                      <w:proofErr w:type="spellStart"/>
-                      <w:r>
-                        <w:rPr>
-                          <w:rFonts w:ascii="Futura" w:hAnsi="Futura" w:cs="Futura"/>
-                          <w:color w:val="3E3785"/>
-                          <w:spacing w:val="4"/>
-                          <w:sz w:val="16"/>
-                          <w:szCs w:val="18"/>
-                        </w:rPr>
-                        <w:t>Level</w:t>
-                      </w:r>
-                      <w:proofErr w:type="spellEnd"/>
-                      <w:r>
-                        <w:rPr>
-                          <w:rFonts w:ascii="Futura" w:hAnsi="Futura" w:cs="Futura"/>
-                          <w:color w:val="3E3785"/>
-                          <w:spacing w:val="4"/>
-                          <w:sz w:val="16"/>
-                          <w:szCs w:val="18"/>
-                        </w:rPr>
-                        <w:t xml:space="preserve"> set. Des prédictions de</w:t>
+                        <w:t>macroségrégation. Cette évolution d'interface est suiv</w:t>
+                      </w:r>
+                      <w:r>
+                        <w:rPr>
+                          <w:rFonts w:ascii="Futura" w:hAnsi="Futura" w:cs="Futura"/>
+                          <w:color w:val="3E3785"/>
+                          <w:spacing w:val="4"/>
+                          <w:sz w:val="16"/>
+                          <w:szCs w:val="18"/>
+                        </w:rPr>
+                        <w:t>ie par la méthode</w:t>
                       </w:r>
                       <w:r>
                         <w:rPr>
@@ -1636,6 +1672,36 @@
                           <w:sz w:val="16"/>
                           <w:szCs w:val="18"/>
                         </w:rPr>
+                        <w:t>Level Set</w:t>
+                      </w:r>
+                      <w:r>
+                        <w:rPr>
+                          <w:rFonts w:ascii="Futura" w:hAnsi="Futura" w:cs="Futura"/>
+                          <w:color w:val="3E3785"/>
+                          <w:spacing w:val="4"/>
+                          <w:sz w:val="16"/>
+                          <w:szCs w:val="18"/>
+                        </w:rPr>
+                        <w:t>. Des prédictions de</w:t>
+                      </w:r>
+                      <w:r>
+                        <w:rPr>
+                          <w:rFonts w:ascii="Futura" w:hAnsi="Futura" w:cs="Futura"/>
+                          <w:color w:val="3E3785"/>
+                          <w:spacing w:val="4"/>
+                          <w:sz w:val="16"/>
+                          <w:szCs w:val="18"/>
+                        </w:rPr>
+                        <w:t xml:space="preserve"> </w:t>
+                      </w:r>
+                      <w:r>
+                        <w:rPr>
+                          <w:rFonts w:ascii="Futura" w:hAnsi="Futura" w:cs="Futura"/>
+                          <w:color w:val="3E3785"/>
+                          <w:spacing w:val="4"/>
+                          <w:sz w:val="16"/>
+                          <w:szCs w:val="18"/>
+                        </w:rPr>
                         <w:t>concentration moyenne, couplées aux bases de données thermodynamiques pour mieux prédire les</w:t>
                       </w:r>
                       <w:r>
@@ -1716,7 +1782,19 @@
                           <w:sz w:val="16"/>
                           <w:szCs w:val="18"/>
                         </w:rPr>
-                        <w:t>simulant un essai expérimental dans le contexte du projet CCEMLCC lancé par l'Agence Spatiale</w:t>
+                        <w:t>simu</w:t>
+                      </w:r>
+                      <w:bookmarkStart w:id="1" w:name="_GoBack"/>
+                      <w:bookmarkEnd w:id="1"/>
+                      <w:r>
+                        <w:rPr>
+                          <w:rFonts w:ascii="Futura" w:hAnsi="Futura" w:cs="Futura"/>
+                          <w:color w:val="3E3785"/>
+                          <w:spacing w:val="4"/>
+                          <w:sz w:val="16"/>
+                          <w:szCs w:val="18"/>
+                        </w:rPr>
+                        <w:t>lant un essai expérimental dans le contexte du projet CCEMLCC lancé par l'Agence Spatiale</w:t>
                       </w:r>
                       <w:r>
                         <w:rPr>
@@ -1756,7 +1834,27 @@
                           <w:sz w:val="16"/>
                           <w:szCs w:val="18"/>
                         </w:rPr>
-                        <w:t>l'élongation des échantillons solidifiées. Ces calculs sont faits avec des approximations binaire,</w:t>
+                        <w:t>l'élonga</w:t>
+                      </w:r>
+                      <w:r>
+                        <w:rPr>
+                          <w:rFonts w:ascii="Futura" w:hAnsi="Futura" w:cs="Futura"/>
+                          <w:color w:val="3E3785"/>
+                          <w:spacing w:val="4"/>
+                          <w:sz w:val="16"/>
+                          <w:szCs w:val="18"/>
+                        </w:rPr>
+                        <w:t>tion des échantillons solidifié</w:t>
+                      </w:r>
+                      <w:r>
+                        <w:rPr>
+                          <w:rFonts w:ascii="Futura" w:hAnsi="Futura" w:cs="Futura"/>
+                          <w:color w:val="3E3785"/>
+                          <w:spacing w:val="4"/>
+                          <w:sz w:val="16"/>
+                          <w:szCs w:val="18"/>
+                        </w:rPr>
+                        <w:t>s. Ces calculs sont faits avec des approximations binaire,</w:t>
                       </w:r>
                       <w:r>
                         <w:rPr>
@@ -1844,7 +1942,7 @@
                         <a:effectLst/>
                         <a:extLst>
                           <a:ext uri="{C572A759-6A51-4108-AA02-DFA0A04FC94B}">
-                            <ma14:wrappingTextBoxFlag xmlns:w15="http://schemas.microsoft.com/office/word/2012/wordml" xmlns:ma14="http://schemas.microsoft.com/office/mac/drawingml/2011/main" xmlns:w="http://schemas.openxmlformats.org/wordprocessingml/2006/main" xmlns:w10="urn:schemas-microsoft-com:office:word" xmlns:v="urn:schemas-microsoft-com:vml" xmlns:o="urn:schemas-microsoft-com:office:office" xmlns:mv="urn:schemas-microsoft-com:mac:vml" xmlns:mo="http://schemas.microsoft.com/office/mac/office/2008/main" xmlns=""/>
+                            <ma14:wrappingTextBoxFlag xmlns="" xmlns:mo="http://schemas.microsoft.com/office/mac/office/2008/main" xmlns:mv="urn:schemas-microsoft-com:mac:vml" xmlns:o="urn:schemas-microsoft-com:office:office" xmlns:v="urn:schemas-microsoft-com:vml" xmlns:w10="urn:schemas-microsoft-com:office:word" xmlns:w="http://schemas.openxmlformats.org/wordprocessingml/2006/main" xmlns:ma14="http://schemas.microsoft.com/office/mac/drawingml/2011/main" xmlns:w15="http://schemas.microsoft.com/office/word/2012/wordml"/>
                           </a:ext>
                         </a:extLst>
                       </wps:spPr>
@@ -2191,7 +2289,7 @@
                         <a:effectLst/>
                         <a:extLst>
                           <a:ext uri="{C572A759-6A51-4108-AA02-DFA0A04FC94B}">
-                            <ma14:wrappingTextBoxFlag xmlns:w15="http://schemas.microsoft.com/office/word/2012/wordml" xmlns:ma14="http://schemas.microsoft.com/office/mac/drawingml/2011/main" xmlns:w="http://schemas.openxmlformats.org/wordprocessingml/2006/main" xmlns:w10="urn:schemas-microsoft-com:office:word" xmlns:v="urn:schemas-microsoft-com:vml" xmlns:o="urn:schemas-microsoft-com:office:office" xmlns:mv="urn:schemas-microsoft-com:mac:vml" xmlns:mo="http://schemas.microsoft.com/office/mac/office/2008/main" xmlns=""/>
+                            <ma14:wrappingTextBoxFlag xmlns="" xmlns:mo="http://schemas.microsoft.com/office/mac/office/2008/main" xmlns:mv="urn:schemas-microsoft-com:mac:vml" xmlns:o="urn:schemas-microsoft-com:office:office" xmlns:v="urn:schemas-microsoft-com:vml" xmlns:w10="urn:schemas-microsoft-com:office:word" xmlns:w="http://schemas.openxmlformats.org/wordprocessingml/2006/main" xmlns:ma14="http://schemas.microsoft.com/office/mac/drawingml/2011/main" xmlns:w15="http://schemas.microsoft.com/office/word/2012/wordml"/>
                           </a:ext>
                         </a:extLst>
                       </wps:spPr>
@@ -3775,7 +3873,7 @@
                         <a:effectLst/>
                         <a:extLst>
                           <a:ext uri="{C572A759-6A51-4108-AA02-DFA0A04FC94B}">
-                            <ma14:wrappingTextBoxFlag xmlns:w15="http://schemas.microsoft.com/office/word/2012/wordml" xmlns:ma14="http://schemas.microsoft.com/office/mac/drawingml/2011/main" xmlns:w="http://schemas.openxmlformats.org/wordprocessingml/2006/main" xmlns:w10="urn:schemas-microsoft-com:office:word" xmlns:v="urn:schemas-microsoft-com:vml" xmlns:o="urn:schemas-microsoft-com:office:office" xmlns:mv="urn:schemas-microsoft-com:mac:vml" xmlns:mo="http://schemas.microsoft.com/office/mac/office/2008/main" xmlns=""/>
+                            <ma14:wrappingTextBoxFlag xmlns="" xmlns:mo="http://schemas.microsoft.com/office/mac/office/2008/main" xmlns:mv="urn:schemas-microsoft-com:mac:vml" xmlns:o="urn:schemas-microsoft-com:office:office" xmlns:v="urn:schemas-microsoft-com:vml" xmlns:w10="urn:schemas-microsoft-com:office:word" xmlns:w="http://schemas.openxmlformats.org/wordprocessingml/2006/main" xmlns:ma14="http://schemas.microsoft.com/office/mac/drawingml/2011/main" xmlns:w15="http://schemas.microsoft.com/office/word/2012/wordml"/>
                           </a:ext>
                         </a:extLst>
                       </wps:spPr>
@@ -3986,7 +4084,7 @@
 <w:ftr xmlns:wpc="http://schemas.microsoft.com/office/word/2010/wordprocessingCanvas" xmlns:mc="http://schemas.openxmlformats.org/markup-compatibility/2006" xmlns:o="urn:schemas-microsoft-com:office:office" xmlns:r="http://schemas.openxmlformats.org/officeDocument/2006/relationships" xmlns:m="http://schemas.openxmlformats.org/officeDocument/2006/math" xmlns:v="urn:schemas-microsoft-com:vml" xmlns:wp14="http://schemas.microsoft.com/office/word/2010/wordprocessingDrawing" xmlns:wp="http://schemas.openxmlformats.org/drawingml/2006/wordprocessingDrawing" xmlns:w10="urn:schemas-microsoft-com:office:word" xmlns:w="http://schemas.openxmlformats.org/wordprocessingml/2006/main" xmlns:w14="http://schemas.microsoft.com/office/word/2010/wordml" xmlns:wpg="http://schemas.microsoft.com/office/word/2010/wordprocessingGroup" xmlns:wpi="http://schemas.microsoft.com/office/word/2010/wordprocessingInk" xmlns:wne="http://schemas.microsoft.com/office/word/2006/wordml" xmlns:wps="http://schemas.microsoft.com/office/word/2010/wordprocessingShape" mc:Ignorable="w14 wp14">
   <w:p>
     <w:pPr>
-      <w:pStyle w:val="Footer"/>
+      <w:pStyle w:val="Pieddepage"/>
     </w:pPr>
   </w:p>
 </w:ftr>
@@ -3996,7 +4094,7 @@
 <w:ftr xmlns:wpc="http://schemas.microsoft.com/office/word/2010/wordprocessingCanvas" xmlns:mc="http://schemas.openxmlformats.org/markup-compatibility/2006" xmlns:o="urn:schemas-microsoft-com:office:office" xmlns:r="http://schemas.openxmlformats.org/officeDocument/2006/relationships" xmlns:m="http://schemas.openxmlformats.org/officeDocument/2006/math" xmlns:v="urn:schemas-microsoft-com:vml" xmlns:wp14="http://schemas.microsoft.com/office/word/2010/wordprocessingDrawing" xmlns:wp="http://schemas.openxmlformats.org/drawingml/2006/wordprocessingDrawing" xmlns:w10="urn:schemas-microsoft-com:office:word" xmlns:w="http://schemas.openxmlformats.org/wordprocessingml/2006/main" xmlns:w14="http://schemas.microsoft.com/office/word/2010/wordml" xmlns:wpg="http://schemas.microsoft.com/office/word/2010/wordprocessingGroup" xmlns:wpi="http://schemas.microsoft.com/office/word/2010/wordprocessingInk" xmlns:wne="http://schemas.microsoft.com/office/word/2006/wordml" xmlns:wps="http://schemas.microsoft.com/office/word/2010/wordprocessingShape" mc:Ignorable="w14 wp14">
   <w:p>
     <w:pPr>
-      <w:pStyle w:val="Footer"/>
+      <w:pStyle w:val="Pieddepage"/>
     </w:pPr>
   </w:p>
 </w:ftr>
@@ -4006,7 +4104,7 @@
 <w:ftr xmlns:wpc="http://schemas.microsoft.com/office/word/2010/wordprocessingCanvas" xmlns:mc="http://schemas.openxmlformats.org/markup-compatibility/2006" xmlns:o="urn:schemas-microsoft-com:office:office" xmlns:r="http://schemas.openxmlformats.org/officeDocument/2006/relationships" xmlns:m="http://schemas.openxmlformats.org/officeDocument/2006/math" xmlns:v="urn:schemas-microsoft-com:vml" xmlns:wp14="http://schemas.microsoft.com/office/word/2010/wordprocessingDrawing" xmlns:wp="http://schemas.openxmlformats.org/drawingml/2006/wordprocessingDrawing" xmlns:w10="urn:schemas-microsoft-com:office:word" xmlns:w="http://schemas.openxmlformats.org/wordprocessingml/2006/main" xmlns:w14="http://schemas.microsoft.com/office/word/2010/wordml" xmlns:wpg="http://schemas.microsoft.com/office/word/2010/wordprocessingGroup" xmlns:wpi="http://schemas.microsoft.com/office/word/2010/wordprocessingInk" xmlns:wne="http://schemas.microsoft.com/office/word/2006/wordml" xmlns:wps="http://schemas.microsoft.com/office/word/2010/wordprocessingShape" mc:Ignorable="w14 wp14">
   <w:p>
     <w:pPr>
-      <w:pStyle w:val="Footer"/>
+      <w:pStyle w:val="Pieddepage"/>
     </w:pPr>
   </w:p>
 </w:ftr>
@@ -4035,7 +4133,7 @@
 <w:hdr xmlns:wpc="http://schemas.microsoft.com/office/word/2010/wordprocessingCanvas" xmlns:mc="http://schemas.openxmlformats.org/markup-compatibility/2006" xmlns:o="urn:schemas-microsoft-com:office:office" xmlns:r="http://schemas.openxmlformats.org/officeDocument/2006/relationships" xmlns:m="http://schemas.openxmlformats.org/officeDocument/2006/math" xmlns:v="urn:schemas-microsoft-com:vml" xmlns:wp14="http://schemas.microsoft.com/office/word/2010/wordprocessingDrawing" xmlns:wp="http://schemas.openxmlformats.org/drawingml/2006/wordprocessingDrawing" xmlns:w10="urn:schemas-microsoft-com:office:word" xmlns:w="http://schemas.openxmlformats.org/wordprocessingml/2006/main" xmlns:w14="http://schemas.microsoft.com/office/word/2010/wordml" xmlns:wpg="http://schemas.microsoft.com/office/word/2010/wordprocessingGroup" xmlns:wpi="http://schemas.microsoft.com/office/word/2010/wordprocessingInk" xmlns:wne="http://schemas.microsoft.com/office/word/2006/wordml" xmlns:wps="http://schemas.microsoft.com/office/word/2010/wordprocessingShape" mc:Ignorable="w14 wp14">
   <w:p>
     <w:pPr>
-      <w:pStyle w:val="Header"/>
+      <w:pStyle w:val="En-tte"/>
     </w:pPr>
     <w:r>
       <w:rPr>
@@ -4075,7 +4173,7 @@
 <w:hdr xmlns:wpc="http://schemas.microsoft.com/office/word/2010/wordprocessingCanvas" xmlns:mc="http://schemas.openxmlformats.org/markup-compatibility/2006" xmlns:o="urn:schemas-microsoft-com:office:office" xmlns:r="http://schemas.openxmlformats.org/officeDocument/2006/relationships" xmlns:m="http://schemas.openxmlformats.org/officeDocument/2006/math" xmlns:v="urn:schemas-microsoft-com:vml" xmlns:wp14="http://schemas.microsoft.com/office/word/2010/wordprocessingDrawing" xmlns:wp="http://schemas.openxmlformats.org/drawingml/2006/wordprocessingDrawing" xmlns:w10="urn:schemas-microsoft-com:office:word" xmlns:w="http://schemas.openxmlformats.org/wordprocessingml/2006/main" xmlns:w14="http://schemas.microsoft.com/office/word/2010/wordml" xmlns:wpg="http://schemas.microsoft.com/office/word/2010/wordprocessingGroup" xmlns:wpi="http://schemas.microsoft.com/office/word/2010/wordprocessingInk" xmlns:wne="http://schemas.microsoft.com/office/word/2006/wordml" xmlns:wps="http://schemas.microsoft.com/office/word/2010/wordprocessingShape" mc:Ignorable="w14 wp14">
   <w:p>
     <w:pPr>
-      <w:pStyle w:val="Header"/>
+      <w:pStyle w:val="En-tte"/>
     </w:pPr>
     <w:r>
       <w:rPr>
@@ -4115,7 +4213,7 @@
 <w:hdr xmlns:wpc="http://schemas.microsoft.com/office/word/2010/wordprocessingCanvas" xmlns:mc="http://schemas.openxmlformats.org/markup-compatibility/2006" xmlns:o="urn:schemas-microsoft-com:office:office" xmlns:r="http://schemas.openxmlformats.org/officeDocument/2006/relationships" xmlns:m="http://schemas.openxmlformats.org/officeDocument/2006/math" xmlns:v="urn:schemas-microsoft-com:vml" xmlns:wp14="http://schemas.microsoft.com/office/word/2010/wordprocessingDrawing" xmlns:wp="http://schemas.openxmlformats.org/drawingml/2006/wordprocessingDrawing" xmlns:w10="urn:schemas-microsoft-com:office:word" xmlns:w="http://schemas.openxmlformats.org/wordprocessingml/2006/main" xmlns:w14="http://schemas.microsoft.com/office/word/2010/wordml" xmlns:wpg="http://schemas.microsoft.com/office/word/2010/wordprocessingGroup" xmlns:wpi="http://schemas.microsoft.com/office/word/2010/wordprocessingInk" xmlns:wne="http://schemas.microsoft.com/office/word/2006/wordml" xmlns:wps="http://schemas.microsoft.com/office/word/2010/wordprocessingShape" mc:Ignorable="w14 wp14">
   <w:p>
     <w:pPr>
-      <w:pStyle w:val="Header"/>
+      <w:pStyle w:val="En-tte"/>
     </w:pPr>
     <w:r>
       <w:rPr>
@@ -4401,13 +4499,13 @@
     <w:name w:val="Normal"/>
     <w:qFormat/>
   </w:style>
-  <w:style w:type="character" w:default="1" w:styleId="DefaultParagraphFont">
+  <w:style w:type="character" w:default="1" w:styleId="Policepardfaut">
     <w:name w:val="Default Paragraph Font"/>
     <w:uiPriority w:val="1"/>
     <w:semiHidden/>
     <w:unhideWhenUsed/>
   </w:style>
-  <w:style w:type="table" w:default="1" w:styleId="TableNormal">
+  <w:style w:type="table" w:default="1" w:styleId="TableauNormal">
     <w:name w:val="Normal Table"/>
     <w:uiPriority w:val="99"/>
     <w:semiHidden/>
@@ -4422,16 +4520,16 @@
       </w:tblCellMar>
     </w:tblPr>
   </w:style>
-  <w:style w:type="numbering" w:default="1" w:styleId="NoList">
+  <w:style w:type="numbering" w:default="1" w:styleId="Aucuneliste">
     <w:name w:val="No List"/>
     <w:uiPriority w:val="99"/>
     <w:semiHidden/>
     <w:unhideWhenUsed/>
   </w:style>
-  <w:style w:type="paragraph" w:styleId="Header">
+  <w:style w:type="paragraph" w:styleId="En-tte">
     <w:name w:val="header"/>
     <w:basedOn w:val="Normal"/>
-    <w:link w:val="HeaderChar"/>
+    <w:link w:val="En-tteCar"/>
     <w:uiPriority w:val="99"/>
     <w:unhideWhenUsed/>
     <w:rsid w:val="00CC6190"/>
@@ -4442,17 +4540,17 @@
       </w:tabs>
     </w:pPr>
   </w:style>
-  <w:style w:type="character" w:customStyle="1" w:styleId="HeaderChar">
-    <w:name w:val="Header Char"/>
-    <w:basedOn w:val="DefaultParagraphFont"/>
-    <w:link w:val="Header"/>
+  <w:style w:type="character" w:customStyle="1" w:styleId="En-tteCar">
+    <w:name w:val="En-tête Car"/>
+    <w:basedOn w:val="Policepardfaut"/>
+    <w:link w:val="En-tte"/>
     <w:uiPriority w:val="99"/>
     <w:rsid w:val="00CC6190"/>
   </w:style>
-  <w:style w:type="paragraph" w:styleId="Footer">
+  <w:style w:type="paragraph" w:styleId="Pieddepage">
     <w:name w:val="footer"/>
     <w:basedOn w:val="Normal"/>
-    <w:link w:val="FooterChar"/>
+    <w:link w:val="PieddepageCar"/>
     <w:uiPriority w:val="99"/>
     <w:unhideWhenUsed/>
     <w:rsid w:val="00CC6190"/>
@@ -4463,10 +4561,10 @@
       </w:tabs>
     </w:pPr>
   </w:style>
-  <w:style w:type="character" w:customStyle="1" w:styleId="FooterChar">
-    <w:name w:val="Footer Char"/>
-    <w:basedOn w:val="DefaultParagraphFont"/>
-    <w:link w:val="Footer"/>
+  <w:style w:type="character" w:customStyle="1" w:styleId="PieddepageCar">
+    <w:name w:val="Pied de page Car"/>
+    <w:basedOn w:val="Policepardfaut"/>
+    <w:link w:val="Pieddepage"/>
     <w:uiPriority w:val="99"/>
     <w:rsid w:val="00CC6190"/>
   </w:style>
@@ -4647,13 +4745,13 @@
     <w:name w:val="Normal"/>
     <w:qFormat/>
   </w:style>
-  <w:style w:type="character" w:default="1" w:styleId="DefaultParagraphFont">
+  <w:style w:type="character" w:default="1" w:styleId="Policepardfaut">
     <w:name w:val="Default Paragraph Font"/>
     <w:uiPriority w:val="1"/>
     <w:semiHidden/>
     <w:unhideWhenUsed/>
   </w:style>
-  <w:style w:type="table" w:default="1" w:styleId="TableNormal">
+  <w:style w:type="table" w:default="1" w:styleId="TableauNormal">
     <w:name w:val="Normal Table"/>
     <w:uiPriority w:val="99"/>
     <w:semiHidden/>
@@ -4668,16 +4766,16 @@
       </w:tblCellMar>
     </w:tblPr>
   </w:style>
-  <w:style w:type="numbering" w:default="1" w:styleId="NoList">
+  <w:style w:type="numbering" w:default="1" w:styleId="Aucuneliste">
     <w:name w:val="No List"/>
     <w:uiPriority w:val="99"/>
     <w:semiHidden/>
     <w:unhideWhenUsed/>
   </w:style>
-  <w:style w:type="paragraph" w:styleId="Header">
+  <w:style w:type="paragraph" w:styleId="En-tte">
     <w:name w:val="header"/>
     <w:basedOn w:val="Normal"/>
-    <w:link w:val="HeaderChar"/>
+    <w:link w:val="En-tteCar"/>
     <w:uiPriority w:val="99"/>
     <w:unhideWhenUsed/>
     <w:rsid w:val="00CC6190"/>
@@ -4688,17 +4786,17 @@
       </w:tabs>
     </w:pPr>
   </w:style>
-  <w:style w:type="character" w:customStyle="1" w:styleId="HeaderChar">
-    <w:name w:val="Header Char"/>
-    <w:basedOn w:val="DefaultParagraphFont"/>
-    <w:link w:val="Header"/>
+  <w:style w:type="character" w:customStyle="1" w:styleId="En-tteCar">
+    <w:name w:val="En-tête Car"/>
+    <w:basedOn w:val="Policepardfaut"/>
+    <w:link w:val="En-tte"/>
     <w:uiPriority w:val="99"/>
     <w:rsid w:val="00CC6190"/>
   </w:style>
-  <w:style w:type="paragraph" w:styleId="Footer">
+  <w:style w:type="paragraph" w:styleId="Pieddepage">
     <w:name w:val="footer"/>
     <w:basedOn w:val="Normal"/>
-    <w:link w:val="FooterChar"/>
+    <w:link w:val="PieddepageCar"/>
     <w:uiPriority w:val="99"/>
     <w:unhideWhenUsed/>
     <w:rsid w:val="00CC6190"/>
@@ -4709,10 +4807,10 @@
       </w:tabs>
     </w:pPr>
   </w:style>
-  <w:style w:type="character" w:customStyle="1" w:styleId="FooterChar">
-    <w:name w:val="Footer Char"/>
-    <w:basedOn w:val="DefaultParagraphFont"/>
-    <w:link w:val="Footer"/>
+  <w:style w:type="character" w:customStyle="1" w:styleId="PieddepageCar">
+    <w:name w:val="Pied de page Car"/>
+    <w:basedOn w:val="Policepardfaut"/>
+    <w:link w:val="Pieddepage"/>
     <w:uiPriority w:val="99"/>
     <w:rsid w:val="00CC6190"/>
   </w:style>

</xml_diff>